<commit_message>
Updating resume with new structur
</commit_message>
<xml_diff>
--- a/cover-letter-flk.docx
+++ b/cover-letter-flk.docx
@@ -35,7 +35,7 @@
           <w:i w:val="false"/>
           <w:caps w:val="false"/>
           <w:smallCaps w:val="false"/>
-          <w:color w:val="404040"/>
+          <w:color w:val="333333"/>
           <w:spacing w:val="0"/>
           <w:kern w:val="0"/>
           <w:sz w:val="22"/>
@@ -43,26 +43,7 @@
           <w:u w:val="none"/>
           <w:lang w:val="en-US" w:eastAsia="zxx" w:bidi="zxx"/>
         </w:rPr>
-        <w:t>Recruiting Team</w:t>
-      </w:r>
-      <w:r>
-        <w:rPr>
-          <w:rStyle w:val="InternetLink"/>
-          <w:rFonts w:eastAsia="Tahoma" w:cs="Arial" w:ascii="Poppins" w:hAnsi="Poppins"/>
-          <w:b w:val="false"/>
-          <w:bCs w:val="false"/>
-          <w:i w:val="false"/>
-          <w:caps w:val="false"/>
-          <w:smallCaps w:val="false"/>
-          <w:color w:val="404040"/>
-          <w:spacing w:val="0"/>
-          <w:kern w:val="0"/>
-          <w:sz w:val="22"/>
-          <w:szCs w:val="22"/>
-          <w:u w:val="none"/>
-          <w:lang w:val="en-US" w:eastAsia="zxx" w:bidi="zxx"/>
-        </w:rPr>
-        <w:t>,</w:t>
+        <w:t>Recruiting Team,</w:t>
       </w:r>
     </w:p>
     <w:p>
@@ -111,13 +92,13 @@
       <w:r>
         <w:rPr>
           <w:rStyle w:val="InternetLink"/>
-          <w:rFonts w:eastAsia="Tahoma" w:cs="Arial" w:ascii="Poppins" w:hAnsi="Poppins"/>
-          <w:b/>
-          <w:bCs w:val="false"/>
-          <w:i w:val="false"/>
-          <w:caps w:val="false"/>
-          <w:smallCaps w:val="false"/>
-          <w:color w:val="27272A"/>
+          <w:rFonts w:eastAsia="Tahoma" w:cs="Arial" w:ascii="Indeed Sans;Noto Sans;Helvetica Neue;Helvetica;Arial;Liberation Sans;Roboto;Noto;sans-serif" w:hAnsi="Indeed Sans;Noto Sans;Helvetica Neue;Helvetica;Arial;Liberation Sans;Roboto;Noto;sans-serif"/>
+          <w:b w:val="false"/>
+          <w:bCs w:val="false"/>
+          <w:i w:val="false"/>
+          <w:caps w:val="false"/>
+          <w:smallCaps w:val="false"/>
+          <w:color w:val="2D2D2D"/>
           <w:spacing w:val="0"/>
           <w:kern w:val="0"/>
           <w:sz w:val="22"/>
@@ -125,7 +106,7 @@
           <w:u w:val="none"/>
           <w:lang w:val="en-US" w:eastAsia="zxx" w:bidi="zxx"/>
         </w:rPr>
-        <w:t xml:space="preserve">Payment Gateway </w:t>
+        <w:t>Software Engineering Manager</w:t>
       </w:r>
       <w:r>
         <w:rPr>
@@ -236,45 +217,79 @@
           <w:u w:val="none"/>
           <w:lang w:val="en-US"/>
         </w:rPr>
-        <w:t xml:space="preserve">Throughout my career, I have developed deep expertise in Node JS, TypeScript, JavaScript, SQL, NoSQL, AWS Services, architecting scalable, secure, cost-effective, high-performing, and fault-tolerant systems. </w:t>
-      </w:r>
-      <w:r>
-        <w:rPr>
-          <w:rStyle w:val="InternetLink"/>
-          <w:rFonts w:cs="Arial" w:ascii="Poppins" w:hAnsi="Poppins"/>
-          <w:b w:val="false"/>
-          <w:bCs w:val="false"/>
-          <w:i w:val="false"/>
-          <w:caps w:val="false"/>
-          <w:smallCaps w:val="false"/>
-          <w:color w:val="333333"/>
-          <w:spacing w:val="0"/>
-          <w:kern w:val="0"/>
-          <w:sz w:val="22"/>
-          <w:szCs w:val="22"/>
-          <w:u w:val="none"/>
-          <w:lang w:val="en-US"/>
-        </w:rPr>
-        <w:t>A</w:t>
-      </w:r>
-      <w:r>
-        <w:rPr>
-          <w:rStyle w:val="InternetLink"/>
-          <w:rFonts w:cs="Arial" w:ascii="Poppins" w:hAnsi="Poppins"/>
-          <w:b w:val="false"/>
-          <w:bCs w:val="false"/>
-          <w:i w:val="false"/>
-          <w:caps w:val="false"/>
-          <w:smallCaps w:val="false"/>
-          <w:color w:val="333333"/>
-          <w:spacing w:val="0"/>
-          <w:kern w:val="0"/>
-          <w:sz w:val="22"/>
-          <w:szCs w:val="22"/>
-          <w:u w:val="none"/>
-          <w:lang w:val="en-US"/>
-        </w:rPr>
-        <w:t>n experienced leader in product development (SaaS, Fintech), I have successfully collaborated with customers, engineers, designers, and cross-functional teams to deliver innovative solutions.</w:t>
+        <w:t xml:space="preserve">With 7+ years of full-stack development experience and 3+ years in engineering leadership, I bring a hands-on approach to building and scaling teams, delivering user-focused features, and leading complex projects—working across </w:t>
+      </w:r>
+      <w:r>
+        <w:rPr>
+          <w:rStyle w:val="StrongEmphasis"/>
+          <w:rFonts w:cs="Arial" w:ascii="Poppins" w:hAnsi="Poppins"/>
+          <w:i w:val="false"/>
+          <w:caps w:val="false"/>
+          <w:smallCaps w:val="false"/>
+          <w:color w:val="333333"/>
+          <w:spacing w:val="0"/>
+          <w:kern w:val="0"/>
+          <w:sz w:val="22"/>
+          <w:szCs w:val="22"/>
+          <w:u w:val="none"/>
+          <w:lang w:val="en-US"/>
+        </w:rPr>
+        <w:t>React, Node.js, Tailwind CSS, Figma, MySQL</w:t>
+      </w:r>
+      <w:r>
+        <w:rPr>
+          <w:rStyle w:val="InternetLink"/>
+          <w:rFonts w:cs="Arial" w:ascii="Poppins" w:hAnsi="Poppins"/>
+          <w:b w:val="false"/>
+          <w:bCs w:val="false"/>
+          <w:i w:val="false"/>
+          <w:caps w:val="false"/>
+          <w:smallCaps w:val="false"/>
+          <w:color w:val="333333"/>
+          <w:spacing w:val="0"/>
+          <w:kern w:val="0"/>
+          <w:sz w:val="22"/>
+          <w:szCs w:val="22"/>
+          <w:u w:val="none"/>
+          <w:lang w:val="en-US"/>
+        </w:rPr>
+        <w:t xml:space="preserve">, and both </w:t>
+      </w:r>
+      <w:r>
+        <w:rPr>
+          <w:rStyle w:val="StrongEmphasis"/>
+          <w:rFonts w:cs="Arial" w:ascii="Poppins" w:hAnsi="Poppins"/>
+          <w:i w:val="false"/>
+          <w:caps w:val="false"/>
+          <w:smallCaps w:val="false"/>
+          <w:color w:val="333333"/>
+          <w:spacing w:val="0"/>
+          <w:kern w:val="0"/>
+          <w:sz w:val="22"/>
+          <w:szCs w:val="22"/>
+          <w:u w:val="none"/>
+          <w:lang w:val="en-US"/>
+        </w:rPr>
+        <w:t>REST and GraphQL APIs</w:t>
+      </w:r>
+      <w:r>
+        <w:rPr>
+          <w:rStyle w:val="InternetLink"/>
+          <w:rFonts w:cs="Arial" w:ascii="Poppins" w:hAnsi="Poppins"/>
+          <w:b w:val="false"/>
+          <w:bCs w:val="false"/>
+          <w:i w:val="false"/>
+          <w:caps w:val="false"/>
+          <w:smallCaps w:val="false"/>
+          <w:color w:val="333333"/>
+          <w:spacing w:val="0"/>
+          <w:kern w:val="0"/>
+          <w:sz w:val="22"/>
+          <w:szCs w:val="22"/>
+          <w:u w:val="none"/>
+          <w:lang w:val="en-US"/>
+        </w:rPr>
+        <w:t>.</w:t>
       </w:r>
     </w:p>
     <w:p>
@@ -286,6 +301,7 @@
         <w:jc w:val="left"/>
         <w:rPr>
           <w:rFonts w:ascii="Poppins" w:hAnsi="Poppins"/>
+          <w:color w:val="333333"/>
           <w:sz w:val="22"/>
           <w:szCs w:val="22"/>
         </w:rPr>
@@ -293,6 +309,7 @@
       <w:r>
         <w:rPr>
           <w:rFonts w:ascii="Poppins" w:hAnsi="Poppins"/>
+          <w:color w:val="333333"/>
           <w:sz w:val="22"/>
           <w:szCs w:val="22"/>
         </w:rPr>
@@ -511,6 +528,148 @@
         </w:rPr>
         <w:t>Bharat Shah</w:t>
       </w:r>
+    </w:p>
+    <w:p>
+      <w:pPr>
+        <w:pStyle w:val="TextBody"/>
+        <w:rPr/>
+      </w:pPr>
+      <w:r>
+        <w:rPr>
+          <w:rStyle w:val="InternetLink"/>
+          <w:rFonts w:cs="Arial" w:ascii="Poppins" w:hAnsi="Poppins"/>
+          <w:b w:val="false"/>
+          <w:bCs w:val="false"/>
+          <w:i w:val="false"/>
+          <w:caps w:val="false"/>
+          <w:smallCaps w:val="false"/>
+          <w:color w:val="333333"/>
+          <w:spacing w:val="0"/>
+          <w:kern w:val="0"/>
+          <w:sz w:val="22"/>
+          <w:szCs w:val="22"/>
+          <w:u w:val="none"/>
+          <w:lang w:val="en-US"/>
+        </w:rPr>
+        <w:t xml:space="preserve">cv </w:t>
+      </w:r>
+      <w:hyperlink r:id="rId2" w:tgtFrame="_blank">
+        <w:r>
+          <w:rPr>
+            <w:rStyle w:val="InternetLink"/>
+            <w:rFonts w:cs="Arial" w:ascii="Poppins" w:hAnsi="Poppins"/>
+            <w:b w:val="false"/>
+            <w:bCs w:val="false"/>
+            <w:i w:val="false"/>
+            <w:caps w:val="false"/>
+            <w:smallCaps w:val="false"/>
+            <w:strike w:val="false"/>
+            <w:dstrike w:val="false"/>
+            <w:color w:val="333333"/>
+            <w:spacing w:val="0"/>
+            <w:kern w:val="0"/>
+            <w:sz w:val="22"/>
+            <w:szCs w:val="22"/>
+            <w:u w:val="none"/>
+            <w:effect w:val="none"/>
+            <w:shd w:fill="auto" w:val="clear"/>
+            <w:lang w:val="en-US"/>
+          </w:rPr>
+          <w:t>https://b-limitless.github.io/</w:t>
+        </w:r>
+        <w:r>
+          <w:rPr>
+            <w:rStyle w:val="InternetLink"/>
+            <w:rFonts w:cs="Arial" w:ascii="Poppins" w:hAnsi="Poppins"/>
+            <w:b w:val="false"/>
+            <w:bCs w:val="false"/>
+            <w:i w:val="false"/>
+            <w:caps w:val="false"/>
+            <w:smallCaps w:val="false"/>
+            <w:strike w:val="false"/>
+            <w:dstrike w:val="false"/>
+            <w:color w:val="333333"/>
+            <w:spacing w:val="0"/>
+            <w:kern w:val="0"/>
+            <w:sz w:val="22"/>
+            <w:szCs w:val="22"/>
+            <w:u w:val="none"/>
+            <w:effect w:val="none"/>
+            <w:shd w:fill="auto" w:val="clear"/>
+            <w:lang w:val="en-US"/>
+          </w:rPr>
+          <w:t>my-</w:t>
+        </w:r>
+        <w:r>
+          <w:rPr>
+            <w:rStyle w:val="InternetLink"/>
+            <w:rFonts w:cs="Arial" w:ascii="Poppins" w:hAnsi="Poppins"/>
+            <w:b w:val="false"/>
+            <w:bCs w:val="false"/>
+            <w:i w:val="false"/>
+            <w:caps w:val="false"/>
+            <w:smallCaps w:val="false"/>
+            <w:strike w:val="false"/>
+            <w:dstrike w:val="false"/>
+            <w:color w:val="333333"/>
+            <w:spacing w:val="0"/>
+            <w:kern w:val="0"/>
+            <w:sz w:val="22"/>
+            <w:szCs w:val="22"/>
+            <w:u w:val="none"/>
+            <w:effect w:val="none"/>
+            <w:shd w:fill="auto" w:val="clear"/>
+            <w:lang w:val="en-US"/>
+          </w:rPr>
+          <w:t>resume/pdf/resume-</w:t>
+        </w:r>
+        <w:r>
+          <w:rPr>
+            <w:rStyle w:val="InternetLink"/>
+            <w:rFonts w:eastAsia="Tahoma" w:cs="Arial" w:ascii="Poppins" w:hAnsi="Poppins"/>
+            <w:b w:val="false"/>
+            <w:bCs w:val="false"/>
+            <w:i w:val="false"/>
+            <w:caps w:val="false"/>
+            <w:smallCaps w:val="false"/>
+            <w:strike w:val="false"/>
+            <w:dstrike w:val="false"/>
+            <w:color w:val="333333"/>
+            <w:spacing w:val="0"/>
+            <w:kern w:val="0"/>
+            <w:sz w:val="22"/>
+            <w:szCs w:val="22"/>
+            <w:u w:val="none"/>
+            <w:effect w:val="none"/>
+            <w:shd w:fill="auto" w:val="clear"/>
+            <w:lang w:val="en-US" w:eastAsia="zxx" w:bidi="zxx"/>
+          </w:rPr>
+          <w:t>bnd</w:t>
+        </w:r>
+        <w:r>
+          <w:rPr>
+            <w:rStyle w:val="InternetLink"/>
+            <w:rFonts w:cs="Arial" w:ascii="Poppins" w:hAnsi="Poppins"/>
+            <w:b w:val="false"/>
+            <w:bCs w:val="false"/>
+            <w:i w:val="false"/>
+            <w:caps w:val="false"/>
+            <w:smallCaps w:val="false"/>
+            <w:strike w:val="false"/>
+            <w:dstrike w:val="false"/>
+            <w:color w:val="333333"/>
+            <w:spacing w:val="0"/>
+            <w:kern w:val="0"/>
+            <w:sz w:val="22"/>
+            <w:szCs w:val="22"/>
+            <w:u w:val="none"/>
+            <w:effect w:val="none"/>
+            <w:shd w:fill="auto" w:val="clear"/>
+            <w:lang w:val="en-US"/>
+          </w:rPr>
+          <w:t>.pdf</w:t>
+        </w:r>
+      </w:hyperlink>
     </w:p>
     <w:p>
       <w:pPr>
@@ -667,7 +826,7 @@
     <w:pPr>
       <w:widowControl/>
       <w:suppressAutoHyphens w:val="true"/>
-      <w:overflowPunct w:val="true"/>
+      <w:overflowPunct w:val="false"/>
       <w:bidi w:val="0"/>
       <w:spacing w:lineRule="auto" w:line="276" w:before="0" w:after="160"/>
       <w:jc w:val="left"/>
@@ -1306,7 +1465,7 @@
     <w:pPr>
       <w:widowControl/>
       <w:suppressAutoHyphens w:val="true"/>
-      <w:overflowPunct w:val="true"/>
+      <w:overflowPunct w:val="false"/>
       <w:bidi w:val="0"/>
       <w:spacing w:lineRule="auto" w:line="240" w:before="0" w:after="0"/>
       <w:jc w:val="left"/>

</xml_diff>